<commit_message>
Codigo Final seccion 27 - Creando clase CursorPool(), modificaciones en Persona DAO
</commit_message>
<xml_diff>
--- a/Apuntes/notas seccion 26.docx
+++ b/Apuntes/notas seccion 26.docx
@@ -2905,6 +2905,16 @@
     <w:p>
       <w:r>
         <w:t>Las siglas DAO significan Data Access Object y se utilizan para realizar interacciones con la base de datos.</w:t>
+      </w:r>
+    </w:p>
+    <w:p>
+      <w:r>
+        <w:t>Esta clase cuenta con atributos y métodos de clase. Los atributos son SELECCIONAR; ELIMINAR; ACTUALIZAR E INSERTAR.</w:t>
+      </w:r>
+    </w:p>
+    <w:p>
+      <w:r>
+        <w:t>Los métodos, de clase, utilizan estas sentencias, junto con datos traídos por argumentos (objetos de clase Persona) para realizar las operaciones CRUD en la DB.</w:t>
       </w:r>
     </w:p>
     <w:sectPr>

</xml_diff>